<commit_message>
Still writing the report, finished lit review
</commit_message>
<xml_diff>
--- a/Documents/Vercel-Cloud-Report.docx
+++ b/Documents/Vercel-Cloud-Report.docx
@@ -790,19 +790,11 @@
         </w:rPr>
         <w:t xml:space="preserve"> so that it </w:t>
       </w:r>
-      <w:proofErr w:type="gramStart"/>
-      <w:r>
-        <w:rPr>
-          <w:lang w:val="en-GB"/>
-        </w:rPr>
-        <w:t>has the ability to</w:t>
-      </w:r>
-      <w:proofErr w:type="gramEnd"/>
-      <w:r>
-        <w:rPr>
-          <w:lang w:val="en-GB"/>
-        </w:rPr>
-        <w:t xml:space="preserve"> see every push, pull and commit that is made to the project repository. This allows it to run the newest version of the code every time a change is pushed in the repository. It also has the ability to run regression tests at each push if it is configured. The user can specify in the Vercel build commands that you want it to run the regression test so that the user can catch bugs earlier on rather than them going unnoticed in production.</w:t>
+      <w:r>
+        <w:rPr>
+          <w:lang w:val="en-GB"/>
+        </w:rPr>
+        <w:t>has the ability to see every push, pull and commit that is made to the project repository. This allows it to run the newest version of the code every time a change is pushed in the repository. It also has the ability to run regression tests at each push if it is configured. The user can specify in the Vercel build commands that you want it to run the regression test so that the user can catch bugs earlier on rather than them going unnoticed in production.</w:t>
       </w:r>
     </w:p>
     <w:p>
@@ -925,36 +917,328 @@
     </w:p>
     <w:p>
       <w:pPr>
+        <w:ind w:firstLine="288"/>
+        <w:jc w:val="left"/>
+        <w:rPr>
+          <w:lang w:val="en-GB"/>
+        </w:rPr>
+      </w:pPr>
+      <w:r>
+        <w:rPr>
+          <w:lang w:val="en-GB"/>
+        </w:rPr>
+        <w:t>Edge computing</w:t>
+      </w:r>
+      <w:r>
+        <w:rPr>
+          <w:lang w:val="en-GB"/>
+        </w:rPr>
+        <w:t xml:space="preserve"> </w:t>
+      </w:r>
+      <w:r>
+        <w:rPr>
+          <w:sz w:val="13"/>
+          <w:szCs w:val="13"/>
+          <w:lang w:val="en-GB"/>
+        </w:rPr>
+        <w:t>[5]</w:t>
+      </w:r>
+      <w:r>
+        <w:rPr>
+          <w:lang w:val="en-GB"/>
+        </w:rPr>
+        <w:t xml:space="preserve"> is the method of storing data and running code closer to the end user using different servers around the world dependent on where the end user is.</w:t>
+      </w:r>
+    </w:p>
+    <w:p>
+      <w:pPr>
+        <w:ind w:left="288"/>
+        <w:jc w:val="left"/>
+        <w:rPr>
+          <w:lang w:val="en-GB"/>
+        </w:rPr>
+      </w:pPr>
+    </w:p>
+    <w:p>
+      <w:pPr>
+        <w:ind w:firstLine="288"/>
+        <w:jc w:val="left"/>
+        <w:rPr>
+          <w:lang w:val="en-GB"/>
+        </w:rPr>
+      </w:pPr>
+      <w:r>
+        <w:rPr>
+          <w:lang w:val="en-GB"/>
+        </w:rPr>
+        <w:t xml:space="preserve">This works when a company has a lot of server locations which can be referred to as Edge servers. Having this system </w:t>
+      </w:r>
+      <w:r>
+        <w:rPr>
+          <w:lang w:val="en-GB"/>
+        </w:rPr>
+        <w:t xml:space="preserve">where the users can run their projects from the nearest edge server leads to big benefits for the end user such as the user getting much lower latency on their projects. This is a massive benefit for the user as if they were using a more traditional method where everything is hosted from the origin server it could take a serious toll on load times depending on where the user is in the world compared to the origin user. </w:t>
+      </w:r>
+    </w:p>
+    <w:p>
+      <w:pPr>
+        <w:ind w:firstLine="288"/>
+        <w:jc w:val="left"/>
+        <w:rPr>
+          <w:lang w:val="en-GB"/>
+        </w:rPr>
+      </w:pPr>
+    </w:p>
+    <w:p>
+      <w:pPr>
+        <w:ind w:firstLine="288"/>
+        <w:jc w:val="left"/>
+        <w:rPr>
+          <w:lang w:val="en-GB"/>
+        </w:rPr>
+      </w:pPr>
+      <w:r>
+        <w:rPr>
+          <w:lang w:val="en-GB"/>
+        </w:rPr>
+        <w:t xml:space="preserve">Edge computing also allows the users projects to become more scalable which is another big benefit of using it as when </w:t>
+      </w:r>
+      <w:r>
+        <w:rPr>
+          <w:lang w:val="en-GB"/>
+        </w:rPr>
+        <w:t>a user’s</w:t>
+      </w:r>
+      <w:r>
+        <w:rPr>
+          <w:lang w:val="en-GB"/>
+        </w:rPr>
+        <w:t xml:space="preserve"> project becomes bigger the workload of handling the project on the server side can be spread out rather than having </w:t>
+      </w:r>
+      <w:proofErr w:type="gramStart"/>
+      <w:r>
+        <w:rPr>
+          <w:lang w:val="en-GB"/>
+        </w:rPr>
+        <w:t>all of</w:t>
+      </w:r>
+      <w:proofErr w:type="gramEnd"/>
+      <w:r>
+        <w:rPr>
+          <w:lang w:val="en-GB"/>
+        </w:rPr>
+        <w:t xml:space="preserve"> that usage on the origin server.</w:t>
+      </w:r>
+      <w:r>
+        <w:rPr>
+          <w:lang w:val="en-GB"/>
+        </w:rPr>
+        <w:t xml:space="preserve"> Edge computing also makes it easier </w:t>
+      </w:r>
+      <w:r>
+        <w:rPr>
+          <w:lang w:val="en-GB"/>
+        </w:rPr>
+        <w:t>for the applications to be able to show location-based content as this is a lot tougher when you are only running from the origin server which could be halfway across the world. For example, users in Brazil could be shown different content than users in Ireland and this can all be done without having to go back and forth with the origin server as it is all local to the user.</w:t>
+      </w:r>
+    </w:p>
+    <w:p>
+      <w:pPr>
+        <w:ind w:firstLine="288"/>
+        <w:jc w:val="left"/>
+        <w:rPr>
+          <w:lang w:val="en-GB"/>
+        </w:rPr>
+      </w:pPr>
+    </w:p>
+    <w:p>
+      <w:pPr>
+        <w:ind w:firstLine="288"/>
+        <w:jc w:val="left"/>
+        <w:rPr>
+          <w:lang w:val="en-GB"/>
+        </w:rPr>
+      </w:pPr>
+      <w:r>
+        <w:rPr>
+          <w:lang w:val="en-GB"/>
+        </w:rPr>
+        <w:t>Vercel uses Edge Computing</w:t>
+      </w:r>
+      <w:r>
+        <w:rPr>
+          <w:lang w:val="en-GB"/>
+        </w:rPr>
+        <w:t xml:space="preserve"> </w:t>
+      </w:r>
+      <w:r>
+        <w:rPr>
+          <w:sz w:val="13"/>
+          <w:szCs w:val="13"/>
+          <w:lang w:val="en-GB"/>
+        </w:rPr>
+        <w:t>[6]</w:t>
+      </w:r>
+      <w:r>
+        <w:rPr>
+          <w:sz w:val="13"/>
+          <w:szCs w:val="13"/>
+          <w:lang w:val="en-GB"/>
+        </w:rPr>
+        <w:t xml:space="preserve"> </w:t>
+      </w:r>
+      <w:r>
+        <w:rPr>
+          <w:lang w:val="en-GB"/>
+        </w:rPr>
+        <w:t>or they like to call it their ‘Edge Network’. This method of server hosting for Vercel is highly beneficial for the way that they structure their service.</w:t>
+      </w:r>
+      <w:r>
+        <w:rPr>
+          <w:lang w:val="en-GB"/>
+        </w:rPr>
+        <w:t xml:space="preserve"> Vercel’s network includes over one hundred Points of Presence (POP), these are essentially virtual servers which they have set up all around the world to handle incoming requests from the users in their vicinity, this allows them to reduce latency massively as they can cache content </w:t>
+      </w:r>
+      <w:r>
+        <w:rPr>
+          <w:lang w:val="en-GB"/>
+        </w:rPr>
+        <w:t>here,</w:t>
+      </w:r>
+      <w:r>
+        <w:rPr>
+          <w:lang w:val="en-GB"/>
+        </w:rPr>
+        <w:t xml:space="preserve"> so they aren’t having to ping for content across the world constantly.</w:t>
+      </w:r>
+    </w:p>
+    <w:p>
+      <w:pPr>
+        <w:ind w:firstLine="288"/>
+        <w:jc w:val="left"/>
+        <w:rPr>
+          <w:lang w:val="en-GB"/>
+        </w:rPr>
+      </w:pPr>
+    </w:p>
+    <w:p>
+      <w:pPr>
+        <w:ind w:firstLine="288"/>
+        <w:jc w:val="left"/>
+        <w:rPr>
+          <w:lang w:val="en-GB"/>
+        </w:rPr>
+      </w:pPr>
+      <w:r>
+        <w:rPr>
+          <w:lang w:val="en-GB"/>
+        </w:rPr>
+        <w:t xml:space="preserve">Vercel </w:t>
+      </w:r>
+      <w:r>
+        <w:rPr>
+          <w:lang w:val="en-GB"/>
+        </w:rPr>
+        <w:t xml:space="preserve">also utilises that they call Vercel functions, Vercel functions are lightweight serverless functions that </w:t>
+      </w:r>
+      <w:r>
+        <w:rPr>
+          <w:lang w:val="en-GB"/>
+        </w:rPr>
+        <w:t xml:space="preserve">run on their edge network. These carry out small tasks so that the main origin server isn’t being overloaded with thousands of requests if it doesn’t need to be. This includes checks like seeing if a user is authenticated, redirecting users based on their location, showing different versions of a </w:t>
+      </w:r>
+      <w:r>
+        <w:rPr>
+          <w:lang w:val="en-GB"/>
+        </w:rPr>
+        <w:t>page,</w:t>
+      </w:r>
+      <w:r>
+        <w:rPr>
+          <w:lang w:val="en-GB"/>
+        </w:rPr>
+        <w:t xml:space="preserve"> or showing different ads based off the user’s geolocation. </w:t>
+      </w:r>
+    </w:p>
+    <w:p>
+      <w:pPr>
+        <w:ind w:firstLine="288"/>
+        <w:jc w:val="left"/>
+        <w:rPr>
+          <w:lang w:val="en-GB"/>
+        </w:rPr>
+      </w:pPr>
+    </w:p>
+    <w:p>
+      <w:pPr>
+        <w:ind w:firstLine="288"/>
+        <w:jc w:val="left"/>
+        <w:rPr>
+          <w:lang w:val="en-GB"/>
+        </w:rPr>
+      </w:pPr>
+      <w:r>
+        <w:rPr>
+          <w:lang w:val="en-GB"/>
+        </w:rPr>
+        <w:t xml:space="preserve">This method of handling the location of hosting and deployment perfectly ties in with Vercel’s audience as this leads to a much faster and seamless experience for the end user. This also allows Vercel to scale a project much faster and easier which is perfect for their target users which are front end developers as they don’t want to have to deal with the backend hassle of manually scaling their server usage amounts so </w:t>
+      </w:r>
+      <w:r>
+        <w:rPr>
+          <w:lang w:val="en-GB"/>
+        </w:rPr>
+        <w:t>they can let Vercel do it for them.</w:t>
+      </w:r>
+    </w:p>
+    <w:p>
+      <w:pPr>
+        <w:jc w:val="both"/>
+        <w:rPr>
+          <w:lang w:val="en-GB"/>
+        </w:rPr>
+      </w:pPr>
+    </w:p>
+    <w:p>
+      <w:pPr>
         <w:pStyle w:val="Heading1"/>
       </w:pPr>
       <w:r>
-        <w:t xml:space="preserve">Prepare Your Paper </w:t>
-      </w:r>
-      <w:r>
-        <w:t>Before</w:t>
-      </w:r>
-      <w:r>
-        <w:t xml:space="preserve"> Styling</w:t>
+        <w:lastRenderedPageBreak/>
+        <w:t>System Architecture</w:t>
       </w:r>
     </w:p>
     <w:p>
       <w:pPr>
         <w:pStyle w:val="BodyText"/>
         <w:rPr>
-          <w:lang w:val="en-US"/>
-        </w:rPr>
-      </w:pPr>
-      <w:r>
-        <w:t>Before</w:t>
-      </w:r>
-      <w:r>
-        <w:t xml:space="preserve"> you begin to format your paper, first write and save the content as a separate text file. </w:t>
-      </w:r>
-      <w:r>
-        <w:rPr>
-          <w:lang w:val="en-US"/>
-        </w:rPr>
-        <w:t>Complete all content and organizational editing before formatting. Please note sections A-D below for more information on proofreading, spelling and grammar.</w:t>
+          <w:lang w:val="en-GB"/>
+        </w:rPr>
+      </w:pPr>
+      <w:r>
+        <w:rPr>
+          <w:lang w:val="en-GB"/>
+        </w:rPr>
+        <w:t>This section aims to discuss and outline the system architecture for Vercel and how it works. Vercel is a front-end focused serverless deployment and hosting platform. As discussed in the sections above Vercel has tailored their whole system around the needs of their users which are primarily front-end developers. In doing this they have created a seamless process of Continuous Integration and Continuous Deployment where their users can focus on creating their UI based applications and Vercel can handle the server side of things.</w:t>
+      </w:r>
+    </w:p>
+    <w:p>
+      <w:pPr>
+        <w:pStyle w:val="BodyText"/>
+        <w:rPr>
+          <w:lang w:val="en-GB"/>
+        </w:rPr>
+      </w:pPr>
+      <w:r>
+        <w:rPr>
+          <w:lang w:val="en-GB"/>
+        </w:rPr>
+        <w:t xml:space="preserve">Vercel uses </w:t>
+      </w:r>
+      <w:r>
+        <w:rPr>
+          <w:lang w:val="en-GB"/>
+        </w:rPr>
+        <w:t>Git integration within its service so that it can seamlessly deploy a web application without the need of it being manually triggered by the end user. Every time a push is made to the specified branch that Vercel is watching, it builds the updated code and makes a deployment that can be then seen by the developer without them having to do any extra steps.</w:t>
       </w:r>
     </w:p>
     <w:p>
@@ -1138,7 +1422,10 @@
         </w:rPr>
       </w:pPr>
       <w:r>
-        <w:t>Number equations consecutively. Equation numbers, within parentheses, are to position flush right, as in (1), using a right tab stop. To make your equations more compact, you may use the solidus ( / ), the exp function, or appropriate exponents. Italicize Roman symbols for quantities and variables, but not Greek symbols. Use a long dash rather than a hyphen for a minus sign. Punctuate equations with commas or periods when they are part of a sentence, as in</w:t>
+        <w:t xml:space="preserve">Number equations consecutively. Equation numbers, within parentheses, are to position flush right, as in (1), using </w:t>
+      </w:r>
+      <w:r>
+        <w:t>a right tab stop. To make your equations more compact, you may use the solidus ( / ), the exp function, or appropriate exponents. Italicize Roman symbols for quantities and variables, but not Greek symbols. Use a long dash rather than a hyphen for a minus sign. Punctuate equations with commas or periods when they are part of a sentence, as in</w:t>
       </w:r>
       <w:r>
         <w:rPr>
@@ -1213,7 +1500,6 @@
         <w:pStyle w:val="BodyText"/>
       </w:pPr>
       <w:r>
-        <w:lastRenderedPageBreak/>
         <w:t>Note that the equation is centered using a center tab stop. Be sure that the symbols in your equation have been defined before or immediately following the equation. Use “(1)”, not “Eq. (1)” or “equation (1)”, except at the beginning of a sentence: “Equation (1) is . . .”</w:t>
       </w:r>
     </w:p>
@@ -1361,7 +1647,11 @@
         <w:pStyle w:val="BodyText"/>
       </w:pPr>
       <w:r>
-        <w:t>After the text edit has been completed, the paper is ready for the template. Duplicate the template file by using the Save As command, and use the naming convention prescribed by your conference for the name of your paper. In this newly created file, highlight all of the contents and import your prepared text file. You are now ready to style your paper; use the scroll down window on the left of the MS Word Formatting toolbar.</w:t>
+        <w:t xml:space="preserve">After the text edit has been completed, the paper is ready for the template. Duplicate the template file by using the Save As command, and use the naming convention prescribed by your conference for the name of your paper. In this newly </w:t>
+      </w:r>
+      <w:r>
+        <w:lastRenderedPageBreak/>
+        <w:t>created file, highlight all of the contents and import your prepared text file. You are now ready to style your paper; use the scroll down window on the left of the MS Word Formatting toolbar.</w:t>
       </w:r>
     </w:p>
     <w:p>
@@ -1445,10 +1735,7 @@
         <w:t xml:space="preserve">A minimum of one author is required for all conference articles. </w:t>
       </w:r>
       <w:r>
-        <w:t xml:space="preserve">Author names should be listed starting </w:t>
-      </w:r>
-      <w:r>
-        <w:t>from left to right and then moving down to the next line. This is the author sequence that will be used in future citations and by indexing services.</w:t>
+        <w:t>Author names should be listed starting from left to right and then moving down to the next line. This is the author sequence that will be used in future citations and by indexing services.</w:t>
       </w:r>
       <w:r>
         <w:t xml:space="preserve"> </w:t>
@@ -1925,11 +2212,7 @@
         <w:pStyle w:val="BodyText"/>
       </w:pPr>
       <w:r>
-        <w:t xml:space="preserve">Figure Labels: Use 8 point Times New Roman for Figure labels. Use words rather than symbols or abbreviations when writing Figure axis labels to avoid confusing the reader. As an </w:t>
-      </w:r>
-      <w:r>
-        <w:lastRenderedPageBreak/>
-        <w:t>example, write the quantity “Magnetization”, or “Magnetization, M”, not just “M”. If including units in the label, present them within parentheses. Do not label axes only with units. In the example, write “Magnetization (A/m)” or “Magnetization {A[m(1)]}”, not just “A/m”. Do not label axes</w:t>
+        <w:t>Figure Labels: Use 8 point Times New Roman for Figure labels. Use words rather than symbols or abbreviations when writing Figure axis labels to avoid confusing the reader. As an example, write the quantity “Magnetization”, or “Magnetization, M”, not just “M”. If including units in the label, present them within parentheses. Do not label axes only with units. In the example, write “Magnetization (A/m)” or “Magnetization {A[m(1)]}”, not just “A/m”. Do not label axes</w:t>
       </w:r>
       <w:r>
         <w:t xml:space="preserve"> </w:t>
@@ -2223,7 +2506,19 @@
         <w:ind w:left="354" w:hanging="354"/>
       </w:pPr>
       <w:r>
-        <w:t>K. Elissa, “Title of paper if known,” unpublished.</w:t>
+        <w:t>Akamai, What Is Edge Computing?, Akamai.com, Accessed at : 2</w:t>
+      </w:r>
+      <w:r>
+        <w:rPr>
+          <w:vertAlign w:val="superscript"/>
+        </w:rPr>
+        <w:t>nd</w:t>
+      </w:r>
+      <w:r>
+        <w:t xml:space="preserve"> May 2025, Available: </w:t>
+      </w:r>
+      <w:r>
+        <w:t>https://www.akamai.com/glossary/what-is-edge-computing</w:t>
       </w:r>
     </w:p>
     <w:p>
@@ -2232,7 +2527,19 @@
         <w:ind w:left="354" w:hanging="354"/>
       </w:pPr>
       <w:r>
-        <w:t>R. Nicole, “Title of paper with only first word capitalized,” J. Name Stand. Abbrev., in press.</w:t>
+        <w:t>Vercel, Edge Network, Accessed at 2</w:t>
+      </w:r>
+      <w:r>
+        <w:rPr>
+          <w:vertAlign w:val="superscript"/>
+        </w:rPr>
+        <w:t>nd</w:t>
+      </w:r>
+      <w:r>
+        <w:t xml:space="preserve"> May 2025, Available: </w:t>
+      </w:r>
+      <w:r>
+        <w:t>https://vercel.com/docs/edge-network</w:t>
       </w:r>
     </w:p>
     <w:p>
@@ -2241,6 +2548,7 @@
         <w:ind w:left="354" w:hanging="354"/>
       </w:pPr>
       <w:r>
+        <w:lastRenderedPageBreak/>
         <w:t>Y. Yorozu, M. Hirano, K. Oka, and Y. Tagawa, “Electron spectroscopy studies on magneto-optical media and plastic substrate interface,” IEEE Transl. J. Magn. Japan, vol. 2, pp. 740–741, August 1987 [Digests 9th Annual Conf. Magnetics Japan, p. 301, 1982].</w:t>
       </w:r>
     </w:p>

</xml_diff>